<commit_message>
meghaltam holnap folytatom még nem jó
a

Co-Authored-By: attila832558 <92200550+attila832558@users.noreply.github.com>
</commit_message>
<xml_diff>
--- a/Áll az alku.docx
+++ b/Áll az alku.docx
@@ -9,6 +9,97 @@
       </w:pPr>
       <w:r>
         <w:t>Áll az alku - C#</w:t>
+      </w:r>
+    </w:p>
+    <w:p>
+      <w:pPr>
+        <w:pStyle w:val="Cmsor1"/>
+      </w:pPr>
+      <w:r>
+        <w:t>Áll az alku konzolos játék</w:t>
+      </w:r>
+    </w:p>
+    <w:p>
+      <w:r>
+        <w:tab/>
+      </w:r>
+      <w:r>
+        <w:tab/>
+      </w:r>
+      <w:r>
+        <w:tab/>
+      </w:r>
+      <w:r>
+        <w:tab/>
+      </w:r>
+    </w:p>
+    <w:p>
+      <w:r>
+        <w:t>A program célja, hogy jól ismert televíziós vetélkedő játékot megvalósítsa egy számítógépen is játszható alkalmazás formájában.</w:t>
+      </w:r>
+    </w:p>
+    <w:p>
+      <w:r>
+        <w:t>A játékban 23 egyforma, de különböző azonosítóval (</w:t>
+      </w:r>
+      <w:proofErr w:type="gramStart"/>
+      <w:r>
+        <w:t>1..</w:t>
+      </w:r>
+      <w:proofErr w:type="gramEnd"/>
+      <w:r>
+        <w:t>23) ellátott táska vesz részt, melyekben különböző összegek foglalnak helyet. Ezeket az összegeket a játékos a játék előtt nem ismeri.</w:t>
+      </w:r>
+    </w:p>
+    <w:p>
+      <w:r>
+        <w:t>A különböző nyeremények növekvő sorrendben:</w:t>
+      </w:r>
+    </w:p>
+    <w:p>
+      <w:r>
+        <w:t>1; 5; 10; 100; 500; 1000; 5000; 10000; 25000; 50000; 80000; 150000; 300000; 500000; 800000; 1000000; 2500000; 5000000; 7000000; 10000000; 15000000; 20000000; 50000000</w:t>
+      </w:r>
+    </w:p>
+    <w:p/>
+    <w:p>
+      <w:r>
+        <w:t>A játék úgy indul, hogy a játékos választ egy neki szimpatikus táskát, amelyet nem nyithat ki a játék végéig.</w:t>
+      </w:r>
+    </w:p>
+    <w:p>
+      <w:r>
+        <w:t xml:space="preserve">Ezek után a játék körökre lesz osztva, első körbe 5, majd háromszor 3, aztán újból </w:t>
+      </w:r>
+      <w:proofErr w:type="spellStart"/>
+      <w:r>
+        <w:t>háromszo</w:t>
+      </w:r>
+      <w:proofErr w:type="spellEnd"/>
+      <w:r>
+        <w:t xml:space="preserve"> 2, táskát kell nyitnia (körönként), majd a maradék táskákat egyesével.</w:t>
+      </w:r>
+    </w:p>
+    <w:p>
+      <w:r>
+        <w:t>Minden kör végén a Bank igazgatója tesz egy ajánlatot a még játékban lévő táskákban lévő összegek alapján. A játékos elfogadhatja ezt az ajánlatot, ilyenkor ezt az összeget nyeri meg. Ha játékos nem fogadja el az ajánlatot, akkor újabb körben nyithat táskákat, amelynek végén ismét a bank ajánlata következik.</w:t>
+      </w:r>
+    </w:p>
+    <w:p>
+      <w:pPr>
+        <w:rPr>
+          <w:rFonts w:asciiTheme="majorHAnsi" w:eastAsiaTheme="majorEastAsia" w:hAnsiTheme="majorHAnsi" w:cstheme="majorBidi"/>
+          <w:spacing w:val="-10"/>
+          <w:kern w:val="28"/>
+          <w:sz w:val="56"/>
+          <w:szCs w:val="56"/>
+        </w:rPr>
+      </w:pPr>
+      <w:r>
+        <w:t>Ha játékos egyszer sem fogadja el a bank ajánlatát és már minden táskát kinyitott (a sajátját kivéve), akkor utolsóként a saját táskáját nyitja ki, ezzel megnyerve a benne lévő összeget.</w:t>
+      </w:r>
+      <w:r>
+        <w:br w:type="page"/>
       </w:r>
     </w:p>
     <w:p/>
@@ -339,6 +430,36 @@
         <w:t>Dictionaryt</w:t>
       </w:r>
       <w:proofErr w:type="spellEnd"/>
+    </w:p>
+    <w:p>
+      <w:pPr>
+        <w:rPr>
+          <w:sz w:val="28"/>
+          <w:szCs w:val="28"/>
+        </w:rPr>
+      </w:pPr>
+      <w:r>
+        <w:rPr>
+          <w:sz w:val="28"/>
+          <w:szCs w:val="28"/>
+        </w:rPr>
+        <w:br w:type="page"/>
+      </w:r>
+    </w:p>
+    <w:p>
+      <w:pPr>
+        <w:pStyle w:val="Cmsor1"/>
+      </w:pPr>
+      <w:r>
+        <w:lastRenderedPageBreak/>
+        <w:t>2</w:t>
+      </w:r>
+      <w:r>
+        <w:t xml:space="preserve">, </w:t>
+      </w:r>
+      <w:r>
+        <w:t>Vezérlési folyamat - a program indulásától kezdve egészen a végéig mi fog történni? (folyamatábra)</w:t>
+      </w:r>
     </w:p>
     <w:p>
       <w:pPr>

</xml_diff>